<commit_message>
mudança casos de uso
</commit_message>
<xml_diff>
--- a/Requisitos/Casos de Uso Nivel de Sistema/Casos de Uso Nivel de Sistema/CSU02 - Gerenciar Aluno.docx
+++ b/Requisitos/Casos de Uso Nivel de Sistema/Casos de Uso Nivel de Sistema/CSU02 - Gerenciar Aluno.docx
@@ -876,98 +876,29 @@
           </w:p>
           <w:p>
             <w:pPr>
-              <w:tabs>
-                <w:tab w:val="num" w:pos="360"/>
-              </w:tabs>
-              <w:rPr>
-                <w:sz w:val="28"/>
-                <w:szCs w:val="28"/>
-              </w:rPr>
-            </w:pPr>
-            <w:r>
-              <w:rPr>
-                <w:sz w:val="28"/>
-                <w:szCs w:val="28"/>
-              </w:rPr>
-              <w:t xml:space="preserve">3. Na tela do </w:t>
-            </w:r>
-            <w:r>
-              <w:rPr>
-                <w:sz w:val="28"/>
-                <w:szCs w:val="28"/>
-              </w:rPr>
-              <w:t xml:space="preserve">Sistema </w:t>
-            </w:r>
-            <w:r>
-              <w:rPr>
-                <w:sz w:val="28"/>
-                <w:szCs w:val="28"/>
-              </w:rPr>
-              <w:t>Ator solicita dados com o Aluno e inseri Nome ou Matrícula no campo pesquisa (passo não necessário se opção for inserir novo aluno, exibir todos e Ver inadimplentes).</w:t>
-            </w:r>
-          </w:p>
-          <w:p>
-            <w:pPr>
-              <w:tabs>
-                <w:tab w:val="num" w:pos="360"/>
-              </w:tabs>
-              <w:rPr>
-                <w:sz w:val="28"/>
-              </w:rPr>
-            </w:pPr>
-            <w:r>
-              <w:rPr>
-                <w:sz w:val="28"/>
-                <w:szCs w:val="28"/>
-              </w:rPr>
-              <w:t xml:space="preserve">4. Sistema retorna resultado e Ator seleciona aluno correspondente no resultado obtido (passo não necessário se opção for inserir novo aluno, exibir todos e ver inadimplentes). </w:t>
-            </w:r>
-          </w:p>
-          <w:p>
-            <w:pPr>
-              <w:rPr>
-                <w:sz w:val="28"/>
-              </w:rPr>
-            </w:pPr>
-            <w:r>
-              <w:rPr>
-                <w:sz w:val="28"/>
-              </w:rPr>
-              <w:t>5</w:t>
-            </w:r>
-            <w:r>
-              <w:rPr>
-                <w:sz w:val="28"/>
-              </w:rPr>
-              <w:t xml:space="preserve">. Ator seleciona uma das </w:t>
-            </w:r>
-            <w:proofErr w:type="gramStart"/>
-            <w:r>
-              <w:rPr>
-                <w:sz w:val="28"/>
-              </w:rPr>
-              <w:t>8</w:t>
-            </w:r>
-            <w:proofErr w:type="gramEnd"/>
-            <w:r>
-              <w:rPr>
-                <w:sz w:val="28"/>
-              </w:rPr>
-              <w:t xml:space="preserve"> opções disponibilizadas pelo sistema.</w:t>
-            </w:r>
-          </w:p>
-          <w:p>
-            <w:pPr>
-              <w:rPr>
-                <w:sz w:val="28"/>
-              </w:rPr>
-            </w:pPr>
-            <w:r>
-              <w:rPr>
-                <w:sz w:val="28"/>
-              </w:rPr>
-              <w:t>6</w:t>
-            </w:r>
+              <w:rPr>
+                <w:sz w:val="28"/>
+              </w:rPr>
+            </w:pPr>
+            <w:r>
+              <w:rPr>
+                <w:sz w:val="28"/>
+              </w:rPr>
+              <w:t>3</w:t>
+            </w:r>
+            <w:r>
+              <w:rPr>
+                <w:sz w:val="28"/>
+              </w:rPr>
+              <w:t>. Ator seleciona uma das opções disponibilizadas pelo sistema.</w:t>
+            </w:r>
+          </w:p>
+          <w:p>
+            <w:pPr>
+              <w:rPr>
+                <w:sz w:val="28"/>
+              </w:rPr>
+            </w:pPr>
             <w:r>
               <w:rPr>
                 <w:sz w:val="28"/>
@@ -992,6 +923,12 @@
               <w:rPr>
                 <w:sz w:val="28"/>
               </w:rPr>
+              <w:t xml:space="preserve"> Novo</w:t>
+            </w:r>
+            <w:r>
+              <w:rPr>
+                <w:sz w:val="28"/>
+              </w:rPr>
               <w:t xml:space="preserve">: Ver </w:t>
             </w:r>
             <w:r>
@@ -1089,40 +1026,6 @@
                 <w:sz w:val="28"/>
               </w:rPr>
               <w:t>Excluir Aluno</w:t>
-            </w:r>
-          </w:p>
-          <w:p>
-            <w:pPr>
-              <w:ind w:left="360"/>
-              <w:rPr>
-                <w:sz w:val="28"/>
-              </w:rPr>
-            </w:pPr>
-            <w:r>
-              <w:rPr>
-                <w:sz w:val="28"/>
-              </w:rPr>
-              <w:t>d) Inativar</w:t>
-            </w:r>
-            <w:r>
-              <w:rPr>
-                <w:sz w:val="28"/>
-              </w:rPr>
-              <w:t xml:space="preserve">: Ver </w:t>
-            </w:r>
-            <w:r>
-              <w:rPr>
-                <w:color w:val="FF0000"/>
-                <w:sz w:val="28"/>
-              </w:rPr>
-              <w:t xml:space="preserve">Seção </w:t>
-            </w:r>
-            <w:r>
-              <w:rPr>
-                <w:color w:val="FF0000"/>
-                <w:sz w:val="28"/>
-              </w:rPr>
-              <w:t>Inativar Aluno</w:t>
             </w:r>
           </w:p>
           <w:p>
@@ -1131,187 +1034,120 @@
               <w:ind w:left="0"/>
               <w:rPr>
                 <w:color w:val="FF0000"/>
-              </w:rPr>
-            </w:pPr>
-            <w:r>
-              <w:t xml:space="preserve">      e) Ativar: Ver </w:t>
+                <w:szCs w:val="24"/>
+              </w:rPr>
+            </w:pPr>
+            <w:r>
+              <w:t xml:space="preserve">      d</w:t>
+            </w:r>
+            <w:r>
+              <w:t xml:space="preserve">) </w:t>
+            </w:r>
+            <w:r>
+              <w:t>Detalhes</w:t>
+            </w:r>
+            <w:r>
+              <w:t xml:space="preserve">: </w:t>
             </w:r>
             <w:r>
               <w:rPr>
                 <w:color w:val="FF0000"/>
-              </w:rPr>
-              <w:t>Seção</w:t>
-            </w:r>
-            <w:r>
+                <w:szCs w:val="24"/>
+              </w:rPr>
+              <w:t xml:space="preserve">Seção Ver </w:t>
+            </w:r>
+            <w:proofErr w:type="spellStart"/>
+            <w:r>
+              <w:rPr>
+                <w:color w:val="FF0000"/>
+                <w:szCs w:val="24"/>
+              </w:rPr>
+              <w:t>Info</w:t>
+            </w:r>
+            <w:proofErr w:type="spellEnd"/>
+            <w:r>
+              <w:rPr>
+                <w:color w:val="FF0000"/>
+                <w:szCs w:val="24"/>
+              </w:rPr>
+              <w:t>.</w:t>
+            </w:r>
+            <w:r>
+              <w:rPr>
+                <w:color w:val="FF0000"/>
+                <w:szCs w:val="24"/>
+              </w:rPr>
               <w:t xml:space="preserve"> </w:t>
             </w:r>
+            <w:proofErr w:type="gramStart"/>
             <w:r>
               <w:rPr>
                 <w:color w:val="FF0000"/>
-              </w:rPr>
-              <w:t>Ativar</w:t>
-            </w:r>
-            <w:r>
-              <w:t xml:space="preserve"> </w:t>
-            </w:r>
+                <w:szCs w:val="24"/>
+              </w:rPr>
+              <w:t>do</w:t>
+            </w:r>
+            <w:proofErr w:type="gramEnd"/>
             <w:r>
               <w:rPr>
                 <w:color w:val="FF0000"/>
-              </w:rPr>
-              <w:t>Aluno</w:t>
+                <w:szCs w:val="24"/>
+              </w:rPr>
+              <w:t xml:space="preserve"> Aluno</w:t>
             </w:r>
           </w:p>
           <w:p>
             <w:pPr>
               <w:pStyle w:val="Recuodecorpodetexto"/>
               <w:ind w:left="0"/>
-            </w:pPr>
-            <w:r>
-              <w:t xml:space="preserve">      f) Exibir</w:t>
-            </w:r>
-            <w:r>
-              <w:t xml:space="preserve"> Todos</w:t>
-            </w:r>
-            <w:r>
-              <w:t xml:space="preserve">: </w:t>
-            </w:r>
+              <w:rPr>
+                <w:szCs w:val="24"/>
+              </w:rPr>
+            </w:pPr>
             <w:r>
               <w:rPr>
                 <w:color w:val="FF0000"/>
                 <w:szCs w:val="24"/>
               </w:rPr>
-              <w:t xml:space="preserve">Seção Exibir </w:t>
+              <w:t xml:space="preserve">      </w:t>
+            </w:r>
+            <w:r>
+              <w:rPr>
+                <w:szCs w:val="24"/>
+              </w:rPr>
+              <w:t>h)</w:t>
+            </w:r>
+            <w:r>
+              <w:rPr>
+                <w:szCs w:val="24"/>
+              </w:rPr>
+              <w:t xml:space="preserve"> Ver Inadimplentes: </w:t>
             </w:r>
             <w:r>
               <w:rPr>
                 <w:color w:val="FF0000"/>
                 <w:szCs w:val="24"/>
               </w:rPr>
-              <w:t>Todos</w:t>
+              <w:t>Seç</w:t>
+            </w:r>
+            <w:r>
+              <w:rPr>
+                <w:color w:val="FF0000"/>
+                <w:szCs w:val="24"/>
+              </w:rPr>
+              <w:t>ão Ver Inadimplentes</w:t>
             </w:r>
           </w:p>
           <w:p>
             <w:pPr>
               <w:pStyle w:val="Recuodecorpodetexto"/>
               <w:ind w:left="0"/>
-              <w:rPr>
-                <w:color w:val="FF0000"/>
-                <w:szCs w:val="24"/>
-              </w:rPr>
-            </w:pPr>
-            <w:r>
-              <w:t xml:space="preserve">      g) </w:t>
-            </w:r>
-            <w:r>
-              <w:t xml:space="preserve">Ver Informar: </w:t>
-            </w:r>
-            <w:r>
-              <w:rPr>
-                <w:color w:val="FF0000"/>
-                <w:szCs w:val="24"/>
-              </w:rPr>
-              <w:t xml:space="preserve">Seção Ver </w:t>
-            </w:r>
-            <w:proofErr w:type="spellStart"/>
-            <w:r>
-              <w:rPr>
-                <w:color w:val="FF0000"/>
-                <w:szCs w:val="24"/>
-              </w:rPr>
-              <w:t>Info</w:t>
-            </w:r>
-            <w:proofErr w:type="spellEnd"/>
-            <w:r>
-              <w:rPr>
-                <w:color w:val="FF0000"/>
-                <w:szCs w:val="24"/>
-              </w:rPr>
-              <w:t>.</w:t>
-            </w:r>
-            <w:r>
-              <w:rPr>
-                <w:color w:val="FF0000"/>
-                <w:szCs w:val="24"/>
-              </w:rPr>
-              <w:t xml:space="preserve"> </w:t>
-            </w:r>
-            <w:proofErr w:type="gramStart"/>
-            <w:r>
-              <w:rPr>
-                <w:color w:val="FF0000"/>
-                <w:szCs w:val="24"/>
-              </w:rPr>
-              <w:t>do</w:t>
-            </w:r>
-            <w:proofErr w:type="gramEnd"/>
-            <w:r>
-              <w:rPr>
-                <w:color w:val="FF0000"/>
-                <w:szCs w:val="24"/>
-              </w:rPr>
-              <w:t xml:space="preserve"> Aluno</w:t>
-            </w:r>
-          </w:p>
-          <w:p>
-            <w:pPr>
-              <w:pStyle w:val="Recuodecorpodetexto"/>
-              <w:ind w:left="0"/>
-              <w:rPr>
-                <w:szCs w:val="24"/>
-              </w:rPr>
-            </w:pPr>
-            <w:r>
-              <w:rPr>
-                <w:color w:val="FF0000"/>
-                <w:szCs w:val="24"/>
-              </w:rPr>
-              <w:t xml:space="preserve">      </w:t>
-            </w:r>
-            <w:r>
-              <w:rPr>
-                <w:szCs w:val="24"/>
-              </w:rPr>
-              <w:t>h)</w:t>
-            </w:r>
-            <w:r>
-              <w:rPr>
-                <w:szCs w:val="24"/>
-              </w:rPr>
-              <w:t xml:space="preserve"> Ver Inadimplentes: </w:t>
-            </w:r>
-            <w:r>
-              <w:rPr>
-                <w:color w:val="FF0000"/>
-                <w:szCs w:val="24"/>
-              </w:rPr>
-              <w:t>Seç</w:t>
-            </w:r>
-            <w:r>
-              <w:rPr>
-                <w:color w:val="FF0000"/>
-                <w:szCs w:val="24"/>
-              </w:rPr>
-              <w:t>ão Ver Inadimplentes</w:t>
-            </w:r>
-          </w:p>
-          <w:p>
-            <w:pPr>
-              <w:pStyle w:val="Recuodecorpodetexto"/>
-              <w:ind w:left="0"/>
             </w:pPr>
             <w:r>
               <w:t>7</w:t>
             </w:r>
             <w:r>
-              <w:t xml:space="preserve">. Sistema retorna ao passo </w:t>
-            </w:r>
-            <w:proofErr w:type="gramStart"/>
-            <w:r>
-              <w:t>2</w:t>
-            </w:r>
-            <w:proofErr w:type="gramEnd"/>
-            <w:r>
-              <w:t>.</w:t>
+              <w:t>. Sistema retorna ao passo 2.</w:t>
             </w:r>
           </w:p>
         </w:tc>
@@ -1375,17 +1211,8 @@
                 <w:b/>
                 <w:sz w:val="28"/>
               </w:rPr>
-              <w:t xml:space="preserve">Linha </w:t>
-            </w:r>
-            <w:proofErr w:type="gramStart"/>
-            <w:r>
-              <w:rPr>
-                <w:b/>
-                <w:sz w:val="28"/>
-              </w:rPr>
-              <w:t>4</w:t>
-            </w:r>
-            <w:proofErr w:type="gramEnd"/>
+              <w:t>Linha 4</w:t>
+            </w:r>
             <w:r>
               <w:rPr>
                 <w:sz w:val="28"/>
@@ -1396,16 +1223,8 @@
               <w:rPr>
                 <w:sz w:val="28"/>
               </w:rPr>
-              <w:t xml:space="preserve"> e retorna passo </w:t>
-            </w:r>
-            <w:proofErr w:type="gramStart"/>
-            <w:r>
-              <w:rPr>
-                <w:sz w:val="28"/>
-              </w:rPr>
-              <w:t>2</w:t>
-            </w:r>
-            <w:proofErr w:type="gramEnd"/>
+              <w:t xml:space="preserve"> e retorna passo 2</w:t>
+            </w:r>
             <w:r>
               <w:rPr>
                 <w:sz w:val="28"/>
@@ -1446,7 +1265,6 @@
         <w:pStyle w:val="Ttulo1"/>
       </w:pPr>
       <w:r>
-        <w:lastRenderedPageBreak/>
         <w:t xml:space="preserve">Seção: </w:t>
       </w:r>
       <w:r>
@@ -1892,6 +1710,7 @@
                 <w:sz w:val="28"/>
                 <w:szCs w:val="28"/>
               </w:rPr>
+              <w:lastRenderedPageBreak/>
               <w:t>Sistema verifica validade dos da</w:t>
             </w:r>
             <w:r>
@@ -2083,6 +1902,7 @@
                 <w:sz w:val="28"/>
                 <w:szCs w:val="28"/>
               </w:rPr>
+              <w:lastRenderedPageBreak/>
               <w:t>Fluxo Exceção</w:t>
             </w:r>
           </w:p>
@@ -2121,24 +1941,14 @@
                 <w:sz w:val="28"/>
                 <w:szCs w:val="28"/>
               </w:rPr>
-              <w:t xml:space="preserve">inha </w:t>
-            </w:r>
-            <w:proofErr w:type="gramStart"/>
+              <w:t>inha 5</w:t>
+            </w:r>
             <w:r>
               <w:rPr>
                 <w:b/>
                 <w:sz w:val="28"/>
                 <w:szCs w:val="28"/>
               </w:rPr>
-              <w:t>5</w:t>
-            </w:r>
-            <w:proofErr w:type="gramEnd"/>
-            <w:r>
-              <w:rPr>
-                <w:b/>
-                <w:sz w:val="28"/>
-                <w:szCs w:val="28"/>
-              </w:rPr>
               <w:t>.</w:t>
             </w:r>
             <w:r>
@@ -2160,17 +1970,8 @@
                 <w:sz w:val="28"/>
                 <w:szCs w:val="28"/>
               </w:rPr>
-              <w:t xml:space="preserve"> problemas retornando ao passo </w:t>
-            </w:r>
-            <w:proofErr w:type="gramStart"/>
-            <w:r>
-              <w:rPr>
-                <w:sz w:val="28"/>
-                <w:szCs w:val="28"/>
-              </w:rPr>
-              <w:t>3</w:t>
-            </w:r>
-            <w:proofErr w:type="gramEnd"/>
+              <w:t xml:space="preserve"> problemas retornando ao passo 3</w:t>
+            </w:r>
             <w:r>
               <w:rPr>
                 <w:sz w:val="28"/>
@@ -2698,7 +2499,6 @@
               </w:rPr>
               <w:t xml:space="preserve">Linha </w:t>
             </w:r>
-            <w:proofErr w:type="gramStart"/>
             <w:r>
               <w:rPr>
                 <w:b/>
@@ -2707,7 +2507,6 @@
               </w:rPr>
               <w:t>4</w:t>
             </w:r>
-            <w:proofErr w:type="gramEnd"/>
             <w:r>
               <w:rPr>
                 <w:sz w:val="28"/>
@@ -2720,17 +2519,8 @@
                 <w:sz w:val="28"/>
                 <w:szCs w:val="28"/>
               </w:rPr>
-              <w:t xml:space="preserve"> problemas retornando ao passo </w:t>
-            </w:r>
-            <w:proofErr w:type="gramStart"/>
-            <w:r>
-              <w:rPr>
-                <w:sz w:val="28"/>
-                <w:szCs w:val="28"/>
-              </w:rPr>
-              <w:t>2</w:t>
-            </w:r>
-            <w:proofErr w:type="gramEnd"/>
+              <w:t xml:space="preserve"> problemas retornando ao passo 2</w:t>
+            </w:r>
             <w:r>
               <w:rPr>
                 <w:sz w:val="28"/>
@@ -2792,7 +2582,6 @@
         <w:pStyle w:val="Ttulo1"/>
       </w:pPr>
       <w:r>
-        <w:lastRenderedPageBreak/>
         <w:t xml:space="preserve">Seção: </w:t>
       </w:r>
       <w:r>
@@ -3140,11 +2929,9 @@
         <w:jc w:val="center"/>
       </w:pPr>
     </w:p>
-    <w:p>
-      <w:pPr>
-        <w:jc w:val="center"/>
-      </w:pPr>
-    </w:p>
+    <w:p/>
+    <w:p/>
+    <w:p/>
     <w:p>
       <w:pPr>
         <w:pStyle w:val="Ttulo1"/>
@@ -3156,7 +2943,7 @@
         <w:rPr>
           <w:b w:val="0"/>
         </w:rPr>
-        <w:t>Inativar Aluno</w:t>
+        <w:t>Detalhes</w:t>
       </w:r>
     </w:p>
     <w:tbl>
@@ -3217,14 +3004,14 @@
                 <w:sz w:val="28"/>
                 <w:szCs w:val="28"/>
               </w:rPr>
-              <w:t>Inativar frequência do Aluno junto à academia</w:t>
-            </w:r>
-            <w:r>
-              <w:rPr>
-                <w:sz w:val="28"/>
-                <w:szCs w:val="28"/>
-              </w:rPr>
-              <w:t>.</w:t>
+              <w:t>Exibir as informações pertinentes a um aluno da</w:t>
+            </w:r>
+            <w:r>
+              <w:rPr>
+                <w:sz w:val="28"/>
+                <w:szCs w:val="28"/>
+              </w:rPr>
+              <w:t xml:space="preserve"> academia.</w:t>
             </w:r>
           </w:p>
         </w:tc>
@@ -3256,883 +3043,6 @@
       </w:tr>
       <w:tr>
         <w:trPr>
-          <w:trHeight w:val="268"/>
-        </w:trPr>
-        <w:tc>
-          <w:tcPr>
-            <w:tcW w:w="10330" w:type="dxa"/>
-            <w:gridSpan w:val="2"/>
-          </w:tcPr>
-          <w:p>
-            <w:pPr>
-              <w:pStyle w:val="PargrafodaLista"/>
-              <w:numPr>
-                <w:ilvl w:val="0"/>
-                <w:numId w:val="8"/>
-              </w:numPr>
-              <w:ind w:left="426" w:hanging="426"/>
-              <w:rPr>
-                <w:sz w:val="28"/>
-                <w:szCs w:val="28"/>
-              </w:rPr>
-            </w:pPr>
-            <w:r>
-              <w:rPr>
-                <w:sz w:val="28"/>
-                <w:szCs w:val="28"/>
-              </w:rPr>
-              <w:t>Ator seleciona aluno</w:t>
-            </w:r>
-            <w:r>
-              <w:rPr>
-                <w:sz w:val="28"/>
-                <w:szCs w:val="28"/>
-              </w:rPr>
-              <w:t xml:space="preserve">. </w:t>
-            </w:r>
-          </w:p>
-          <w:p>
-            <w:pPr>
-              <w:pStyle w:val="PargrafodaLista"/>
-              <w:numPr>
-                <w:ilvl w:val="0"/>
-                <w:numId w:val="8"/>
-              </w:numPr>
-              <w:ind w:left="426" w:hanging="426"/>
-              <w:rPr>
-                <w:sz w:val="28"/>
-                <w:szCs w:val="28"/>
-              </w:rPr>
-            </w:pPr>
-            <w:r>
-              <w:rPr>
-                <w:sz w:val="28"/>
-                <w:szCs w:val="28"/>
-              </w:rPr>
-              <w:t xml:space="preserve">Ator seleciona opção de </w:t>
-            </w:r>
-            <w:r>
-              <w:rPr>
-                <w:sz w:val="28"/>
-                <w:szCs w:val="28"/>
-              </w:rPr>
-              <w:t>inativar</w:t>
-            </w:r>
-            <w:r>
-              <w:rPr>
-                <w:sz w:val="28"/>
-                <w:szCs w:val="28"/>
-              </w:rPr>
-              <w:t xml:space="preserve"> aluno</w:t>
-            </w:r>
-            <w:r>
-              <w:rPr>
-                <w:sz w:val="28"/>
-                <w:szCs w:val="28"/>
-              </w:rPr>
-              <w:t>.</w:t>
-            </w:r>
-          </w:p>
-          <w:p>
-            <w:pPr>
-              <w:pStyle w:val="PargrafodaLista"/>
-              <w:numPr>
-                <w:ilvl w:val="0"/>
-                <w:numId w:val="8"/>
-              </w:numPr>
-              <w:ind w:left="426" w:hanging="426"/>
-              <w:rPr>
-                <w:sz w:val="28"/>
-                <w:szCs w:val="28"/>
-              </w:rPr>
-            </w:pPr>
-            <w:r>
-              <w:rPr>
-                <w:sz w:val="28"/>
-                <w:szCs w:val="28"/>
-              </w:rPr>
-              <w:t>Sistema envia a me</w:t>
-            </w:r>
-            <w:r>
-              <w:rPr>
-                <w:sz w:val="28"/>
-                <w:szCs w:val="28"/>
-              </w:rPr>
-              <w:t>nsagem “Deseja realmente inativar</w:t>
-            </w:r>
-            <w:r>
-              <w:rPr>
-                <w:sz w:val="28"/>
-                <w:szCs w:val="28"/>
-              </w:rPr>
-              <w:t xml:space="preserve"> o </w:t>
-            </w:r>
-            <w:r>
-              <w:rPr>
-                <w:sz w:val="28"/>
-                <w:szCs w:val="28"/>
-              </w:rPr>
-              <w:t>Aluno</w:t>
-            </w:r>
-            <w:r>
-              <w:rPr>
-                <w:sz w:val="28"/>
-                <w:szCs w:val="28"/>
-              </w:rPr>
-              <w:t>?”</w:t>
-            </w:r>
-            <w:r>
-              <w:rPr>
-                <w:sz w:val="28"/>
-                <w:szCs w:val="28"/>
-              </w:rPr>
-              <w:t>.</w:t>
-            </w:r>
-          </w:p>
-          <w:p>
-            <w:pPr>
-              <w:pStyle w:val="PargrafodaLista"/>
-              <w:numPr>
-                <w:ilvl w:val="0"/>
-                <w:numId w:val="8"/>
-              </w:numPr>
-              <w:ind w:left="426" w:hanging="426"/>
-              <w:rPr>
-                <w:sz w:val="28"/>
-                <w:szCs w:val="28"/>
-              </w:rPr>
-            </w:pPr>
-            <w:r>
-              <w:rPr>
-                <w:sz w:val="28"/>
-                <w:szCs w:val="28"/>
-              </w:rPr>
-              <w:t xml:space="preserve">Sistema confirma inativação </w:t>
-            </w:r>
-            <w:r>
-              <w:rPr>
-                <w:sz w:val="28"/>
-                <w:szCs w:val="28"/>
-              </w:rPr>
-              <w:t>do aluno.</w:t>
-            </w:r>
-          </w:p>
-          <w:p>
-            <w:pPr>
-              <w:pStyle w:val="PargrafodaLista"/>
-              <w:numPr>
-                <w:ilvl w:val="0"/>
-                <w:numId w:val="8"/>
-              </w:numPr>
-              <w:ind w:left="426" w:hanging="426"/>
-              <w:rPr>
-                <w:sz w:val="28"/>
-                <w:szCs w:val="28"/>
-              </w:rPr>
-            </w:pPr>
-            <w:r>
-              <w:rPr>
-                <w:sz w:val="28"/>
-                <w:szCs w:val="28"/>
-              </w:rPr>
-              <w:t xml:space="preserve">Sistema </w:t>
-            </w:r>
-            <w:r>
-              <w:rPr>
-                <w:sz w:val="28"/>
-                <w:szCs w:val="28"/>
-              </w:rPr>
-              <w:t>inativa</w:t>
-            </w:r>
-            <w:r>
-              <w:rPr>
-                <w:sz w:val="28"/>
-                <w:szCs w:val="28"/>
-              </w:rPr>
-              <w:t xml:space="preserve"> </w:t>
-            </w:r>
-            <w:r>
-              <w:rPr>
-                <w:sz w:val="28"/>
-                <w:szCs w:val="28"/>
-              </w:rPr>
-              <w:t>frequência do Aluno deixando seus dados guardados para posterior</w:t>
-            </w:r>
-            <w:r>
-              <w:rPr>
-                <w:sz w:val="28"/>
-                <w:szCs w:val="28"/>
-              </w:rPr>
-              <w:t xml:space="preserve"> </w:t>
-            </w:r>
-            <w:r>
-              <w:rPr>
-                <w:sz w:val="28"/>
-                <w:szCs w:val="28"/>
-              </w:rPr>
-              <w:t xml:space="preserve">ativação ou exclusão (ver </w:t>
-            </w:r>
-            <w:r>
-              <w:rPr>
-                <w:color w:val="FF0000"/>
-                <w:sz w:val="28"/>
-                <w:szCs w:val="28"/>
-              </w:rPr>
-              <w:t>Seção Ativar Aluno e Excluir Aluno</w:t>
-            </w:r>
-            <w:r>
-              <w:rPr>
-                <w:sz w:val="28"/>
-                <w:szCs w:val="28"/>
-              </w:rPr>
-              <w:t>)</w:t>
-            </w:r>
-            <w:r>
-              <w:rPr>
-                <w:sz w:val="28"/>
-                <w:szCs w:val="28"/>
-              </w:rPr>
-              <w:t>.</w:t>
-            </w:r>
-          </w:p>
-        </w:tc>
-      </w:tr>
-    </w:tbl>
-    <w:p>
-      <w:pPr>
-        <w:pStyle w:val="Ttulo1"/>
-      </w:pPr>
-    </w:p>
-    <w:p>
-      <w:pPr>
-        <w:pStyle w:val="Ttulo1"/>
-      </w:pPr>
-    </w:p>
-    <w:p>
-      <w:pPr>
-        <w:pStyle w:val="Ttulo1"/>
-      </w:pPr>
-      <w:r>
-        <w:t xml:space="preserve">Seção: </w:t>
-      </w:r>
-      <w:r>
-        <w:rPr>
-          <w:b w:val="0"/>
-        </w:rPr>
-        <w:t>Ativar</w:t>
-      </w:r>
-      <w:r>
-        <w:rPr>
-          <w:b w:val="0"/>
-        </w:rPr>
-        <w:t xml:space="preserve"> Aluno</w:t>
-      </w:r>
-    </w:p>
-    <w:tbl>
-      <w:tblPr>
-        <w:tblW w:w="0" w:type="auto"/>
-        <w:tblBorders>
-          <w:top w:val="single" w:sz="4" w:space="0" w:color="auto"/>
-          <w:left w:val="single" w:sz="4" w:space="0" w:color="auto"/>
-          <w:bottom w:val="single" w:sz="4" w:space="0" w:color="auto"/>
-          <w:right w:val="single" w:sz="4" w:space="0" w:color="auto"/>
-          <w:insideH w:val="single" w:sz="4" w:space="0" w:color="auto"/>
-          <w:insideV w:val="single" w:sz="4" w:space="0" w:color="auto"/>
-        </w:tblBorders>
-        <w:tblLayout w:type="fixed"/>
-        <w:tblCellMar>
-          <w:left w:w="70" w:type="dxa"/>
-          <w:right w:w="70" w:type="dxa"/>
-        </w:tblCellMar>
-        <w:tblLook w:val="0000"/>
-      </w:tblPr>
-      <w:tblGrid>
-        <w:gridCol w:w="2905"/>
-        <w:gridCol w:w="7425"/>
-      </w:tblGrid>
-      <w:tr>
-        <w:tc>
-          <w:tcPr>
-            <w:tcW w:w="2905" w:type="dxa"/>
-          </w:tcPr>
-          <w:p>
-            <w:pPr>
-              <w:rPr>
-                <w:b/>
-                <w:sz w:val="28"/>
-              </w:rPr>
-            </w:pPr>
-            <w:r>
-              <w:rPr>
-                <w:b/>
-                <w:sz w:val="28"/>
-              </w:rPr>
-              <w:t>Sumário</w:t>
-            </w:r>
-          </w:p>
-        </w:tc>
-        <w:tc>
-          <w:tcPr>
-            <w:tcW w:w="7425" w:type="dxa"/>
-          </w:tcPr>
-          <w:p>
-            <w:pPr>
-              <w:rPr>
-                <w:sz w:val="28"/>
-              </w:rPr>
-            </w:pPr>
-            <w:r>
-              <w:rPr>
-                <w:sz w:val="28"/>
-                <w:szCs w:val="28"/>
-              </w:rPr>
-              <w:t>Ativar frequência do Aluno junto à academia.</w:t>
-            </w:r>
-          </w:p>
-        </w:tc>
-      </w:tr>
-      <w:tr>
-        <w:trPr>
-          <w:cantSplit/>
-        </w:trPr>
-        <w:tc>
-          <w:tcPr>
-            <w:tcW w:w="10330" w:type="dxa"/>
-            <w:gridSpan w:val="2"/>
-          </w:tcPr>
-          <w:p>
-            <w:pPr>
-              <w:pStyle w:val="Ttulo2"/>
-              <w:rPr>
-                <w:b/>
-              </w:rPr>
-            </w:pPr>
-            <w:r>
-              <w:rPr>
-                <w:b/>
-              </w:rPr>
-              <w:t>Fluxo Principal</w:t>
-            </w:r>
-          </w:p>
-        </w:tc>
-      </w:tr>
-      <w:tr>
-        <w:trPr>
-          <w:trHeight w:val="1615"/>
-        </w:trPr>
-        <w:tc>
-          <w:tcPr>
-            <w:tcW w:w="10330" w:type="dxa"/>
-            <w:gridSpan w:val="2"/>
-          </w:tcPr>
-          <w:p>
-            <w:pPr>
-              <w:pStyle w:val="PargrafodaLista"/>
-              <w:numPr>
-                <w:ilvl w:val="0"/>
-                <w:numId w:val="9"/>
-              </w:numPr>
-              <w:ind w:left="426" w:hanging="426"/>
-              <w:rPr>
-                <w:sz w:val="28"/>
-                <w:szCs w:val="28"/>
-              </w:rPr>
-            </w:pPr>
-            <w:r>
-              <w:rPr>
-                <w:sz w:val="28"/>
-                <w:szCs w:val="28"/>
-              </w:rPr>
-              <w:t xml:space="preserve">Ator seleciona aluno. </w:t>
-            </w:r>
-          </w:p>
-          <w:p>
-            <w:pPr>
-              <w:pStyle w:val="PargrafodaLista"/>
-              <w:numPr>
-                <w:ilvl w:val="0"/>
-                <w:numId w:val="9"/>
-              </w:numPr>
-              <w:ind w:left="426" w:hanging="426"/>
-              <w:rPr>
-                <w:sz w:val="28"/>
-                <w:szCs w:val="28"/>
-              </w:rPr>
-            </w:pPr>
-            <w:r>
-              <w:rPr>
-                <w:sz w:val="28"/>
-                <w:szCs w:val="28"/>
-              </w:rPr>
-              <w:t>Ator seleciona opção de ativar aluno.</w:t>
-            </w:r>
-          </w:p>
-          <w:p>
-            <w:pPr>
-              <w:pStyle w:val="PargrafodaLista"/>
-              <w:numPr>
-                <w:ilvl w:val="0"/>
-                <w:numId w:val="9"/>
-              </w:numPr>
-              <w:ind w:left="426" w:hanging="426"/>
-              <w:rPr>
-                <w:sz w:val="28"/>
-                <w:szCs w:val="28"/>
-              </w:rPr>
-            </w:pPr>
-            <w:r>
-              <w:rPr>
-                <w:sz w:val="28"/>
-                <w:szCs w:val="28"/>
-              </w:rPr>
-              <w:t>Sistema envia a me</w:t>
-            </w:r>
-            <w:r>
-              <w:rPr>
-                <w:sz w:val="28"/>
-                <w:szCs w:val="28"/>
-              </w:rPr>
-              <w:t xml:space="preserve">nsagem “Deseja realmente </w:t>
-            </w:r>
-            <w:r>
-              <w:rPr>
-                <w:sz w:val="28"/>
-                <w:szCs w:val="28"/>
-              </w:rPr>
-              <w:t>ativar o Aluno?”.</w:t>
-            </w:r>
-          </w:p>
-          <w:p>
-            <w:pPr>
-              <w:pStyle w:val="PargrafodaLista"/>
-              <w:numPr>
-                <w:ilvl w:val="0"/>
-                <w:numId w:val="9"/>
-              </w:numPr>
-              <w:ind w:left="426" w:hanging="426"/>
-              <w:rPr>
-                <w:sz w:val="28"/>
-                <w:szCs w:val="28"/>
-              </w:rPr>
-            </w:pPr>
-            <w:r>
-              <w:rPr>
-                <w:sz w:val="28"/>
-                <w:szCs w:val="28"/>
-              </w:rPr>
-              <w:t xml:space="preserve">Sistema confirma ativação </w:t>
-            </w:r>
-            <w:r>
-              <w:rPr>
-                <w:sz w:val="28"/>
-                <w:szCs w:val="28"/>
-              </w:rPr>
-              <w:t>do aluno.</w:t>
-            </w:r>
-          </w:p>
-          <w:p>
-            <w:pPr>
-              <w:pStyle w:val="PargrafodaLista"/>
-              <w:numPr>
-                <w:ilvl w:val="0"/>
-                <w:numId w:val="9"/>
-              </w:numPr>
-              <w:ind w:left="426" w:hanging="426"/>
-              <w:rPr>
-                <w:sz w:val="28"/>
-                <w:szCs w:val="28"/>
-              </w:rPr>
-            </w:pPr>
-            <w:r>
-              <w:rPr>
-                <w:sz w:val="28"/>
-                <w:szCs w:val="28"/>
-              </w:rPr>
-              <w:t xml:space="preserve">Sistema ativa </w:t>
-            </w:r>
-            <w:r>
-              <w:rPr>
-                <w:sz w:val="28"/>
-                <w:szCs w:val="28"/>
-              </w:rPr>
-              <w:t>frequência do Aluno.</w:t>
-            </w:r>
-          </w:p>
-        </w:tc>
-      </w:tr>
-    </w:tbl>
-    <w:p/>
-    <w:p/>
-    <w:p/>
-    <w:p>
-      <w:pPr>
-        <w:pStyle w:val="Ttulo1"/>
-      </w:pPr>
-      <w:r>
-        <w:t xml:space="preserve">Seção: </w:t>
-      </w:r>
-      <w:r>
-        <w:rPr>
-          <w:b w:val="0"/>
-        </w:rPr>
-        <w:t>Exibir</w:t>
-      </w:r>
-      <w:r>
-        <w:rPr>
-          <w:b w:val="0"/>
-        </w:rPr>
-        <w:t xml:space="preserve"> </w:t>
-      </w:r>
-      <w:r>
-        <w:rPr>
-          <w:b w:val="0"/>
-        </w:rPr>
-        <w:t>Todos</w:t>
-      </w:r>
-    </w:p>
-    <w:tbl>
-      <w:tblPr>
-        <w:tblW w:w="0" w:type="auto"/>
-        <w:tblBorders>
-          <w:top w:val="single" w:sz="4" w:space="0" w:color="auto"/>
-          <w:left w:val="single" w:sz="4" w:space="0" w:color="auto"/>
-          <w:bottom w:val="single" w:sz="4" w:space="0" w:color="auto"/>
-          <w:right w:val="single" w:sz="4" w:space="0" w:color="auto"/>
-          <w:insideH w:val="single" w:sz="4" w:space="0" w:color="auto"/>
-          <w:insideV w:val="single" w:sz="4" w:space="0" w:color="auto"/>
-        </w:tblBorders>
-        <w:tblLayout w:type="fixed"/>
-        <w:tblCellMar>
-          <w:left w:w="70" w:type="dxa"/>
-          <w:right w:w="70" w:type="dxa"/>
-        </w:tblCellMar>
-        <w:tblLook w:val="0000"/>
-      </w:tblPr>
-      <w:tblGrid>
-        <w:gridCol w:w="2905"/>
-        <w:gridCol w:w="7425"/>
-      </w:tblGrid>
-      <w:tr>
-        <w:tc>
-          <w:tcPr>
-            <w:tcW w:w="2905" w:type="dxa"/>
-          </w:tcPr>
-          <w:p>
-            <w:pPr>
-              <w:rPr>
-                <w:b/>
-                <w:sz w:val="28"/>
-              </w:rPr>
-            </w:pPr>
-            <w:r>
-              <w:rPr>
-                <w:b/>
-                <w:sz w:val="28"/>
-              </w:rPr>
-              <w:t>Sumário</w:t>
-            </w:r>
-          </w:p>
-        </w:tc>
-        <w:tc>
-          <w:tcPr>
-            <w:tcW w:w="7425" w:type="dxa"/>
-          </w:tcPr>
-          <w:p>
-            <w:pPr>
-              <w:rPr>
-                <w:sz w:val="28"/>
-              </w:rPr>
-            </w:pPr>
-            <w:r>
-              <w:rPr>
-                <w:sz w:val="28"/>
-                <w:szCs w:val="28"/>
-              </w:rPr>
-              <w:t>Exibir</w:t>
-            </w:r>
-            <w:r>
-              <w:rPr>
-                <w:sz w:val="28"/>
-                <w:szCs w:val="28"/>
-              </w:rPr>
-              <w:t xml:space="preserve"> </w:t>
-            </w:r>
-            <w:r>
-              <w:rPr>
-                <w:sz w:val="28"/>
-                <w:szCs w:val="28"/>
-              </w:rPr>
-              <w:t>lista de Alunos da</w:t>
-            </w:r>
-            <w:r>
-              <w:rPr>
-                <w:sz w:val="28"/>
-                <w:szCs w:val="28"/>
-              </w:rPr>
-              <w:t xml:space="preserve"> academia.</w:t>
-            </w:r>
-          </w:p>
-        </w:tc>
-      </w:tr>
-      <w:tr>
-        <w:trPr>
-          <w:cantSplit/>
-        </w:trPr>
-        <w:tc>
-          <w:tcPr>
-            <w:tcW w:w="10330" w:type="dxa"/>
-            <w:gridSpan w:val="2"/>
-          </w:tcPr>
-          <w:p>
-            <w:pPr>
-              <w:pStyle w:val="Ttulo2"/>
-              <w:rPr>
-                <w:b/>
-              </w:rPr>
-            </w:pPr>
-            <w:r>
-              <w:rPr>
-                <w:b/>
-              </w:rPr>
-              <w:t>Fluxo Principal</w:t>
-            </w:r>
-          </w:p>
-        </w:tc>
-      </w:tr>
-      <w:tr>
-        <w:trPr>
-          <w:trHeight w:val="667"/>
-        </w:trPr>
-        <w:tc>
-          <w:tcPr>
-            <w:tcW w:w="10330" w:type="dxa"/>
-            <w:gridSpan w:val="2"/>
-          </w:tcPr>
-          <w:p>
-            <w:pPr>
-              <w:rPr>
-                <w:sz w:val="28"/>
-                <w:szCs w:val="28"/>
-              </w:rPr>
-            </w:pPr>
-            <w:r>
-              <w:rPr>
-                <w:sz w:val="28"/>
-                <w:szCs w:val="28"/>
-              </w:rPr>
-              <w:t xml:space="preserve">1. Ator </w:t>
-            </w:r>
-            <w:r>
-              <w:rPr>
-                <w:sz w:val="28"/>
-                <w:szCs w:val="28"/>
-              </w:rPr>
-              <w:t xml:space="preserve">seleciona opção de </w:t>
-            </w:r>
-            <w:r>
-              <w:rPr>
-                <w:sz w:val="28"/>
-                <w:szCs w:val="28"/>
-              </w:rPr>
-              <w:t>exibir todos</w:t>
-            </w:r>
-            <w:r>
-              <w:rPr>
-                <w:sz w:val="28"/>
-                <w:szCs w:val="28"/>
-              </w:rPr>
-              <w:t>.</w:t>
-            </w:r>
-          </w:p>
-          <w:p>
-            <w:pPr>
-              <w:rPr>
-                <w:sz w:val="28"/>
-                <w:szCs w:val="28"/>
-              </w:rPr>
-            </w:pPr>
-            <w:r>
-              <w:rPr>
-                <w:sz w:val="28"/>
-                <w:szCs w:val="28"/>
-              </w:rPr>
-              <w:t xml:space="preserve">2. </w:t>
-            </w:r>
-            <w:r>
-              <w:rPr>
-                <w:sz w:val="28"/>
-                <w:szCs w:val="28"/>
-              </w:rPr>
-              <w:t xml:space="preserve">Sistema </w:t>
-            </w:r>
-            <w:r>
-              <w:rPr>
-                <w:sz w:val="28"/>
-                <w:szCs w:val="28"/>
-              </w:rPr>
-              <w:t xml:space="preserve">exibe tela com todos os alunos </w:t>
-            </w:r>
-            <w:r>
-              <w:rPr>
-                <w:sz w:val="28"/>
-                <w:szCs w:val="28"/>
-              </w:rPr>
-              <w:t>cadastrados na academia</w:t>
-            </w:r>
-            <w:r>
-              <w:rPr>
-                <w:sz w:val="28"/>
-                <w:szCs w:val="28"/>
-              </w:rPr>
-              <w:t xml:space="preserve">. </w:t>
-            </w:r>
-          </w:p>
-        </w:tc>
-      </w:tr>
-    </w:tbl>
-    <w:p/>
-    <w:p/>
-    <w:p/>
-    <w:p/>
-    <w:p/>
-    <w:p/>
-    <w:p>
-      <w:pPr>
-        <w:pStyle w:val="Ttulo1"/>
-      </w:pPr>
-      <w:r>
-        <w:t xml:space="preserve">Seção: </w:t>
-      </w:r>
-      <w:r>
-        <w:rPr>
-          <w:b w:val="0"/>
-        </w:rPr>
-        <w:t xml:space="preserve">Ver </w:t>
-      </w:r>
-      <w:proofErr w:type="spellStart"/>
-      <w:r>
-        <w:rPr>
-          <w:b w:val="0"/>
-        </w:rPr>
-        <w:t>Info</w:t>
-      </w:r>
-      <w:proofErr w:type="spellEnd"/>
-      <w:r>
-        <w:rPr>
-          <w:b w:val="0"/>
-        </w:rPr>
-        <w:t>.</w:t>
-      </w:r>
-      <w:r>
-        <w:rPr>
-          <w:b w:val="0"/>
-        </w:rPr>
-        <w:t xml:space="preserve"> do</w:t>
-      </w:r>
-      <w:r>
-        <w:rPr>
-          <w:b w:val="0"/>
-        </w:rPr>
-        <w:t xml:space="preserve"> Aluno</w:t>
-      </w:r>
-    </w:p>
-    <w:tbl>
-      <w:tblPr>
-        <w:tblW w:w="0" w:type="auto"/>
-        <w:tblBorders>
-          <w:top w:val="single" w:sz="4" w:space="0" w:color="auto"/>
-          <w:left w:val="single" w:sz="4" w:space="0" w:color="auto"/>
-          <w:bottom w:val="single" w:sz="4" w:space="0" w:color="auto"/>
-          <w:right w:val="single" w:sz="4" w:space="0" w:color="auto"/>
-          <w:insideH w:val="single" w:sz="4" w:space="0" w:color="auto"/>
-          <w:insideV w:val="single" w:sz="4" w:space="0" w:color="auto"/>
-        </w:tblBorders>
-        <w:tblLayout w:type="fixed"/>
-        <w:tblCellMar>
-          <w:left w:w="70" w:type="dxa"/>
-          <w:right w:w="70" w:type="dxa"/>
-        </w:tblCellMar>
-        <w:tblLook w:val="0000"/>
-      </w:tblPr>
-      <w:tblGrid>
-        <w:gridCol w:w="2905"/>
-        <w:gridCol w:w="7425"/>
-      </w:tblGrid>
-      <w:tr>
-        <w:tc>
-          <w:tcPr>
-            <w:tcW w:w="2905" w:type="dxa"/>
-          </w:tcPr>
-          <w:p>
-            <w:pPr>
-              <w:rPr>
-                <w:b/>
-                <w:sz w:val="28"/>
-              </w:rPr>
-            </w:pPr>
-            <w:r>
-              <w:rPr>
-                <w:b/>
-                <w:sz w:val="28"/>
-              </w:rPr>
-              <w:t>Sumário</w:t>
-            </w:r>
-          </w:p>
-        </w:tc>
-        <w:tc>
-          <w:tcPr>
-            <w:tcW w:w="7425" w:type="dxa"/>
-          </w:tcPr>
-          <w:p>
-            <w:pPr>
-              <w:rPr>
-                <w:sz w:val="28"/>
-              </w:rPr>
-            </w:pPr>
-            <w:r>
-              <w:rPr>
-                <w:sz w:val="28"/>
-                <w:szCs w:val="28"/>
-              </w:rPr>
-              <w:t>Exibir as informações pertinentes a um aluno da</w:t>
-            </w:r>
-            <w:r>
-              <w:rPr>
-                <w:sz w:val="28"/>
-                <w:szCs w:val="28"/>
-              </w:rPr>
-              <w:t xml:space="preserve"> academia.</w:t>
-            </w:r>
-          </w:p>
-        </w:tc>
-      </w:tr>
-      <w:tr>
-        <w:trPr>
-          <w:cantSplit/>
-        </w:trPr>
-        <w:tc>
-          <w:tcPr>
-            <w:tcW w:w="10330" w:type="dxa"/>
-            <w:gridSpan w:val="2"/>
-          </w:tcPr>
-          <w:p>
-            <w:pPr>
-              <w:pStyle w:val="Ttulo2"/>
-              <w:rPr>
-                <w:b/>
-              </w:rPr>
-            </w:pPr>
-            <w:r>
-              <w:rPr>
-                <w:b/>
-              </w:rPr>
-              <w:t>Fluxo Principal</w:t>
-            </w:r>
-          </w:p>
-        </w:tc>
-      </w:tr>
-      <w:tr>
-        <w:trPr>
           <w:trHeight w:val="991"/>
         </w:trPr>
         <w:tc>
@@ -4186,44 +3096,7 @@
                 <w:sz w:val="28"/>
                 <w:szCs w:val="28"/>
               </w:rPr>
-              <w:t>ver</w:t>
-            </w:r>
-            <w:r>
-              <w:rPr>
-                <w:sz w:val="28"/>
-                <w:szCs w:val="28"/>
-              </w:rPr>
-              <w:t xml:space="preserve"> </w:t>
-            </w:r>
-            <w:proofErr w:type="spellStart"/>
-            <w:r>
-              <w:rPr>
-                <w:sz w:val="28"/>
-                <w:szCs w:val="28"/>
-              </w:rPr>
-              <w:t>info</w:t>
-            </w:r>
-            <w:proofErr w:type="spellEnd"/>
-            <w:r>
-              <w:rPr>
-                <w:sz w:val="28"/>
-                <w:szCs w:val="28"/>
-              </w:rPr>
-              <w:t>.</w:t>
-            </w:r>
-            <w:r>
-              <w:rPr>
-                <w:sz w:val="28"/>
-                <w:szCs w:val="28"/>
-              </w:rPr>
-              <w:t xml:space="preserve"> do aluno</w:t>
-            </w:r>
-            <w:r>
-              <w:rPr>
-                <w:sz w:val="28"/>
-                <w:szCs w:val="28"/>
-              </w:rPr>
-              <w:t>.</w:t>
+              <w:t>Detalhes</w:t>
             </w:r>
           </w:p>
           <w:p>
@@ -4253,216 +3126,6 @@
               </w:rPr>
               <w:t>retorna tela com informações pertinentes ao aluno</w:t>
             </w:r>
-            <w:r>
-              <w:rPr>
-                <w:sz w:val="28"/>
-                <w:szCs w:val="28"/>
-              </w:rPr>
-              <w:t>.</w:t>
-            </w:r>
-          </w:p>
-        </w:tc>
-      </w:tr>
-    </w:tbl>
-    <w:p/>
-    <w:p/>
-    <w:p/>
-    <w:p>
-      <w:pPr>
-        <w:pStyle w:val="Ttulo1"/>
-      </w:pPr>
-      <w:r>
-        <w:t xml:space="preserve">Seção: </w:t>
-      </w:r>
-      <w:r>
-        <w:rPr>
-          <w:b w:val="0"/>
-        </w:rPr>
-        <w:t>Ver Inadimplentes</w:t>
-      </w:r>
-    </w:p>
-    <w:tbl>
-      <w:tblPr>
-        <w:tblW w:w="0" w:type="auto"/>
-        <w:tblBorders>
-          <w:top w:val="single" w:sz="4" w:space="0" w:color="auto"/>
-          <w:left w:val="single" w:sz="4" w:space="0" w:color="auto"/>
-          <w:bottom w:val="single" w:sz="4" w:space="0" w:color="auto"/>
-          <w:right w:val="single" w:sz="4" w:space="0" w:color="auto"/>
-          <w:insideH w:val="single" w:sz="4" w:space="0" w:color="auto"/>
-          <w:insideV w:val="single" w:sz="4" w:space="0" w:color="auto"/>
-        </w:tblBorders>
-        <w:tblLayout w:type="fixed"/>
-        <w:tblCellMar>
-          <w:left w:w="70" w:type="dxa"/>
-          <w:right w:w="70" w:type="dxa"/>
-        </w:tblCellMar>
-        <w:tblLook w:val="0000"/>
-      </w:tblPr>
-      <w:tblGrid>
-        <w:gridCol w:w="2905"/>
-        <w:gridCol w:w="7425"/>
-      </w:tblGrid>
-      <w:tr>
-        <w:tc>
-          <w:tcPr>
-            <w:tcW w:w="2905" w:type="dxa"/>
-          </w:tcPr>
-          <w:p>
-            <w:pPr>
-              <w:rPr>
-                <w:b/>
-                <w:sz w:val="28"/>
-              </w:rPr>
-            </w:pPr>
-            <w:r>
-              <w:rPr>
-                <w:b/>
-                <w:sz w:val="28"/>
-              </w:rPr>
-              <w:t>Sumário</w:t>
-            </w:r>
-          </w:p>
-        </w:tc>
-        <w:tc>
-          <w:tcPr>
-            <w:tcW w:w="7425" w:type="dxa"/>
-          </w:tcPr>
-          <w:p>
-            <w:pPr>
-              <w:rPr>
-                <w:sz w:val="28"/>
-              </w:rPr>
-            </w:pPr>
-            <w:r>
-              <w:rPr>
-                <w:sz w:val="28"/>
-                <w:szCs w:val="28"/>
-              </w:rPr>
-              <w:t>Exibir lista de alunos inadimplentes.</w:t>
-            </w:r>
-          </w:p>
-        </w:tc>
-      </w:tr>
-      <w:tr>
-        <w:trPr>
-          <w:cantSplit/>
-        </w:trPr>
-        <w:tc>
-          <w:tcPr>
-            <w:tcW w:w="10330" w:type="dxa"/>
-            <w:gridSpan w:val="2"/>
-          </w:tcPr>
-          <w:p>
-            <w:pPr>
-              <w:pStyle w:val="Ttulo2"/>
-              <w:rPr>
-                <w:b/>
-              </w:rPr>
-            </w:pPr>
-            <w:r>
-              <w:rPr>
-                <w:b/>
-              </w:rPr>
-              <w:t>Fluxo Principal</w:t>
-            </w:r>
-          </w:p>
-        </w:tc>
-      </w:tr>
-      <w:tr>
-        <w:trPr>
-          <w:trHeight w:val="566"/>
-        </w:trPr>
-        <w:tc>
-          <w:tcPr>
-            <w:tcW w:w="10330" w:type="dxa"/>
-            <w:gridSpan w:val="2"/>
-          </w:tcPr>
-          <w:p>
-            <w:pPr>
-              <w:pStyle w:val="PargrafodaLista"/>
-              <w:numPr>
-                <w:ilvl w:val="0"/>
-                <w:numId w:val="11"/>
-              </w:numPr>
-              <w:ind w:left="426" w:hanging="426"/>
-              <w:rPr>
-                <w:sz w:val="28"/>
-                <w:szCs w:val="28"/>
-              </w:rPr>
-            </w:pPr>
-            <w:r>
-              <w:rPr>
-                <w:sz w:val="28"/>
-                <w:szCs w:val="28"/>
-              </w:rPr>
-              <w:t xml:space="preserve">Ator seleciona </w:t>
-            </w:r>
-            <w:r>
-              <w:rPr>
-                <w:sz w:val="28"/>
-                <w:szCs w:val="28"/>
-              </w:rPr>
-              <w:t>botão ver inadimplentes</w:t>
-            </w:r>
-            <w:r>
-              <w:rPr>
-                <w:sz w:val="28"/>
-                <w:szCs w:val="28"/>
-              </w:rPr>
-              <w:t xml:space="preserve">. </w:t>
-            </w:r>
-          </w:p>
-          <w:p>
-            <w:pPr>
-              <w:pStyle w:val="PargrafodaLista"/>
-              <w:numPr>
-                <w:ilvl w:val="0"/>
-                <w:numId w:val="11"/>
-              </w:numPr>
-              <w:ind w:left="426" w:hanging="426"/>
-              <w:rPr>
-                <w:sz w:val="28"/>
-                <w:szCs w:val="28"/>
-              </w:rPr>
-            </w:pPr>
-            <w:r>
-              <w:rPr>
-                <w:sz w:val="28"/>
-                <w:szCs w:val="28"/>
-              </w:rPr>
-              <w:t xml:space="preserve">Sistema </w:t>
-            </w:r>
-            <w:r>
-              <w:rPr>
-                <w:sz w:val="28"/>
-                <w:szCs w:val="28"/>
-              </w:rPr>
-              <w:t>retorna tela com</w:t>
-            </w:r>
-            <w:r>
-              <w:rPr>
-                <w:sz w:val="28"/>
-                <w:szCs w:val="28"/>
-              </w:rPr>
-              <w:t xml:space="preserve"> </w:t>
-            </w:r>
-            <w:proofErr w:type="gramStart"/>
-            <w:r>
-              <w:rPr>
-                <w:sz w:val="28"/>
-                <w:szCs w:val="28"/>
-              </w:rPr>
-              <w:t>aluno</w:t>
-            </w:r>
-            <w:r>
-              <w:rPr>
-                <w:sz w:val="28"/>
-                <w:szCs w:val="28"/>
-              </w:rPr>
-              <w:t xml:space="preserve"> inadimplentes na academia</w:t>
-            </w:r>
-            <w:proofErr w:type="gramEnd"/>
             <w:r>
               <w:rPr>
                 <w:sz w:val="28"/>
@@ -4645,6 +3308,62 @@
             </w:pPr>
             <w:r>
               <w:t>Criação do Caso de Uso</w:t>
+            </w:r>
+          </w:p>
+        </w:tc>
+      </w:tr>
+      <w:tr>
+        <w:tc>
+          <w:tcPr>
+            <w:tcW w:w="2628" w:type="dxa"/>
+            <w:tcBorders>
+              <w:top w:val="single" w:sz="4" w:space="0" w:color="auto"/>
+              <w:left w:val="single" w:sz="4" w:space="0" w:color="auto"/>
+              <w:bottom w:val="single" w:sz="4" w:space="0" w:color="auto"/>
+              <w:right w:val="single" w:sz="4" w:space="0" w:color="auto"/>
+            </w:tcBorders>
+          </w:tcPr>
+          <w:p>
+            <w:pPr>
+              <w:jc w:val="center"/>
+            </w:pPr>
+            <w:r>
+              <w:t>27/08/2013</w:t>
+            </w:r>
+          </w:p>
+        </w:tc>
+        <w:tc>
+          <w:tcPr>
+            <w:tcW w:w="1800" w:type="dxa"/>
+            <w:tcBorders>
+              <w:top w:val="single" w:sz="4" w:space="0" w:color="auto"/>
+              <w:left w:val="single" w:sz="4" w:space="0" w:color="auto"/>
+              <w:bottom w:val="single" w:sz="4" w:space="0" w:color="auto"/>
+              <w:right w:val="single" w:sz="4" w:space="0" w:color="auto"/>
+            </w:tcBorders>
+          </w:tcPr>
+          <w:p>
+            <w:pPr>
+              <w:jc w:val="center"/>
+            </w:pPr>
+          </w:p>
+        </w:tc>
+        <w:tc>
+          <w:tcPr>
+            <w:tcW w:w="6120" w:type="dxa"/>
+            <w:tcBorders>
+              <w:top w:val="single" w:sz="4" w:space="0" w:color="auto"/>
+              <w:left w:val="single" w:sz="4" w:space="0" w:color="auto"/>
+              <w:bottom w:val="single" w:sz="4" w:space="0" w:color="auto"/>
+              <w:right w:val="single" w:sz="4" w:space="0" w:color="auto"/>
+            </w:tcBorders>
+          </w:tcPr>
+          <w:p>
+            <w:pPr>
+              <w:jc w:val="center"/>
+            </w:pPr>
+            <w:r>
+              <w:t>Modificação do Caso de Uso</w:t>
             </w:r>
           </w:p>
         </w:tc>

</xml_diff>